<commit_message>
Ajustes importantes para o correto funcionamento do BD
</commit_message>
<xml_diff>
--- a/documentacao_prova_Mobi7.docx
+++ b/documentacao_prova_Mobi7.docx
@@ -25,7 +25,21 @@
         <w:t>)Instruções para execução</w:t>
       </w:r>
     </w:p>
-    <w:p/>
+    <w:p>
+      <w:r>
+        <w:t>Toda vez que a aplicação estiver sendo iniciada, todos os dados de posição que são relacionados aos veículos que foram fornecidos na planilha “</w:t>
+      </w:r>
+      <w:proofErr w:type="gramStart"/>
+      <w:r>
+        <w:t>posições.</w:t>
+      </w:r>
+      <w:proofErr w:type="gramEnd"/>
+      <w:r>
+        <w:t>csv” serão excluídos e inseridos novamente na base de dados com informações idênticas as contidas na planilha em questão.</w:t>
+      </w:r>
+      <w:bookmarkStart w:id="0" w:name="_GoBack"/>
+      <w:bookmarkEnd w:id="0"/>
+    </w:p>
     <w:p/>
     <w:p/>
     <w:p>
@@ -139,10 +153,7 @@
         </w:drawing>
       </w:r>
     </w:p>
-    <w:p>
-      <w:bookmarkStart w:id="0" w:name="_GoBack"/>
-      <w:bookmarkEnd w:id="0"/>
-    </w:p>
+    <w:p/>
     <w:sectPr>
       <w:pgSz w:w="11906" w:h="16838"/>
       <w:pgMar w:top="1440" w:right="1080" w:bottom="1440" w:left="1080" w:header="708" w:footer="708" w:gutter="0"/>

</xml_diff>